<commit_message>
Worked on various files. Updated front-end block diagram to include VU-meters
</commit_message>
<xml_diff>
--- a/Power/LTspice simulations/Negatve supply (-15V SEPIC)/LT3579 calculations.docx
+++ b/Power/LTspice simulations/Negatve supply (-15V SEPIC)/LT3579 calculations.docx
@@ -19,7 +19,17 @@
             <w:tcW w:w="1129" w:type="dxa"/>
           </w:tcPr>
           <w:p>
+            <w:pPr>
+              <w:rPr>
+                <w:b/>
+                <w:bCs/>
+              </w:rPr>
+            </w:pPr>
             <w:r>
+              <w:rPr>
+                <w:b/>
+                <w:bCs/>
+              </w:rPr>
               <w:t>Step</w:t>
             </w:r>
           </w:p>
@@ -32,8 +42,16 @@
           <w:p>
             <w:pPr>
               <w:jc w:val="center"/>
+              <w:rPr>
+                <w:b/>
+                <w:bCs/>
+              </w:rPr>
             </w:pPr>
             <w:r>
+              <w:rPr>
+                <w:b/>
+                <w:bCs/>
+              </w:rPr>
               <w:t>PARAMETERS/EQUATIONS</w:t>
             </w:r>
           </w:p>
@@ -49,8 +67,13 @@
           </w:tcPr>
           <w:p>
             <w:r>
-              <w:t>1: Inputs</w:t>
+              <w:t xml:space="preserve">1: </w:t>
             </w:r>
+            <w:proofErr w:type="spellStart"/>
+            <w:r>
+              <w:t>Inputs</w:t>
+            </w:r>
+            <w:proofErr w:type="spellEnd"/>
           </w:p>
         </w:tc>
         <w:tc>
@@ -280,21 +303,7 @@
                   <w:rFonts w:ascii="Cambria Math" w:hAnsi="Cambria Math"/>
                   <w:lang w:val="en-GB"/>
                 </w:rPr>
-                <m:t>=-1</m:t>
-              </m:r>
-              <m:r>
-                <w:rPr>
-                  <w:rFonts w:ascii="Cambria Math" w:hAnsi="Cambria Math"/>
-                  <w:lang w:val="en-GB"/>
-                </w:rPr>
-                <m:t>5</m:t>
-              </m:r>
-              <m:r>
-                <w:rPr>
-                  <w:rFonts w:ascii="Cambria Math" w:hAnsi="Cambria Math"/>
-                  <w:lang w:val="en-GB"/>
-                </w:rPr>
-                <m:t xml:space="preserve"> </m:t>
+                <m:t xml:space="preserve">=-15 </m:t>
               </m:r>
               <m:r>
                 <w:rPr>
@@ -629,13 +638,7 @@
                         <w:rPr>
                           <w:rFonts w:ascii="Cambria Math" w:hAnsi="Cambria Math"/>
                         </w:rPr>
-                        <m:t>-1</m:t>
-                      </m:r>
-                      <m:r>
-                        <w:rPr>
-                          <w:rFonts w:ascii="Cambria Math" w:hAnsi="Cambria Math"/>
-                        </w:rPr>
-                        <m:t>5</m:t>
+                        <m:t>-15</m:t>
                       </m:r>
                     </m:e>
                   </m:d>
@@ -669,13 +672,7 @@
                         <w:rPr>
                           <w:rFonts w:ascii="Cambria Math" w:hAnsi="Cambria Math"/>
                         </w:rPr>
-                        <m:t>-1</m:t>
-                      </m:r>
-                      <m:r>
-                        <w:rPr>
-                          <w:rFonts w:ascii="Cambria Math" w:hAnsi="Cambria Math"/>
-                        </w:rPr>
-                        <m:t>5</m:t>
+                        <m:t>-15</m:t>
                       </m:r>
                     </m:e>
                   </m:d>
@@ -691,31 +688,7 @@
                 <w:rPr>
                   <w:rFonts w:ascii="Cambria Math" w:hAnsi="Cambria Math"/>
                 </w:rPr>
-                <m:t>=4</m:t>
-              </m:r>
-              <m:r>
-                <w:rPr>
-                  <w:rFonts w:ascii="Cambria Math" w:hAnsi="Cambria Math"/>
-                </w:rPr>
-                <m:t>6</m:t>
-              </m:r>
-              <m:r>
-                <w:rPr>
-                  <w:rFonts w:ascii="Cambria Math" w:hAnsi="Cambria Math"/>
-                </w:rPr>
-                <m:t>.</m:t>
-              </m:r>
-              <m:r>
-                <w:rPr>
-                  <w:rFonts w:ascii="Cambria Math" w:hAnsi="Cambria Math"/>
-                </w:rPr>
-                <m:t>6</m:t>
-              </m:r>
-              <m:r>
-                <w:rPr>
-                  <w:rFonts w:ascii="Cambria Math" w:hAnsi="Cambria Math"/>
-                </w:rPr>
-                <m:t>%</m:t>
+                <m:t>=46.6%</m:t>
               </m:r>
             </m:oMath>
             <w:r>
@@ -1212,13 +1185,7 @@
                     <w:rPr>
                       <w:rFonts w:ascii="Cambria Math" w:hAnsi="Cambria Math"/>
                     </w:rPr>
-                    <m:t>(18-0.27)∙0.4</m:t>
-                  </m:r>
-                  <m:r>
-                    <w:rPr>
-                      <w:rFonts w:ascii="Cambria Math" w:hAnsi="Cambria Math"/>
-                    </w:rPr>
-                    <m:t>66</m:t>
+                    <m:t>(18-0.27)∙0.466</m:t>
                   </m:r>
                 </m:num>
                 <m:den>
@@ -1266,13 +1233,7 @@
                 <w:rPr>
                   <w:rFonts w:ascii="Cambria Math" w:hAnsi="Cambria Math"/>
                 </w:rPr>
-                <m:t>=4.</m:t>
-              </m:r>
-              <m:r>
-                <w:rPr>
-                  <w:rFonts w:ascii="Cambria Math" w:hAnsi="Cambria Math"/>
-                </w:rPr>
-                <m:t>59</m:t>
+                <m:t>=4.59</m:t>
               </m:r>
               <m:r>
                 <w:rPr>
@@ -1365,21 +1326,7 @@
                           <w:rFonts w:ascii="Cambria Math" w:hAnsi="Cambria Math"/>
                           <w:highlight w:val="yellow"/>
                         </w:rPr>
-                        <m:t>2∙0.4</m:t>
-                      </m:r>
-                      <m:r>
-                        <w:rPr>
-                          <w:rFonts w:ascii="Cambria Math" w:hAnsi="Cambria Math"/>
-                          <w:highlight w:val="yellow"/>
-                        </w:rPr>
-                        <m:t>66</m:t>
-                      </m:r>
-                      <m:r>
-                        <w:rPr>
-                          <w:rFonts w:ascii="Cambria Math" w:hAnsi="Cambria Math"/>
-                          <w:highlight w:val="yellow"/>
-                        </w:rPr>
-                        <m:t>-1</m:t>
+                        <m:t>2∙0.466-1</m:t>
                       </m:r>
                     </m:e>
                   </m:d>
@@ -1426,21 +1373,7 @@
                       <w:rFonts w:ascii="Cambria Math" w:hAnsi="Cambria Math"/>
                       <w:highlight w:val="yellow"/>
                     </w:rPr>
-                    <m:t>∙(1-0.4</m:t>
-                  </m:r>
-                  <m:r>
-                    <w:rPr>
-                      <w:rFonts w:ascii="Cambria Math" w:hAnsi="Cambria Math"/>
-                      <w:highlight w:val="yellow"/>
-                    </w:rPr>
-                    <m:t>66</m:t>
-                  </m:r>
-                  <m:r>
-                    <w:rPr>
-                      <w:rFonts w:ascii="Cambria Math" w:hAnsi="Cambria Math"/>
-                      <w:highlight w:val="yellow"/>
-                    </w:rPr>
-                    <m:t>)</m:t>
+                    <m:t>∙(1-0.466)</m:t>
                   </m:r>
                 </m:den>
               </m:f>
@@ -1449,20 +1382,20 @@
                   <w:rFonts w:ascii="Cambria Math" w:hAnsi="Cambria Math"/>
                   <w:highlight w:val="yellow"/>
                 </w:rPr>
-                <m:t>=-</m:t>
+                <m:t>=-564</m:t>
+              </m:r>
+              <m:r>
+                <w:rPr>
+                  <w:rFonts w:ascii="Cambria Math" w:eastAsiaTheme="minorEastAsia" w:hAnsi="Cambria Math"/>
+                  <w:highlight w:val="yellow"/>
+                </w:rPr>
+                <m:t xml:space="preserve"> nH→5</m:t>
               </m:r>
               <m:r>
                 <w:rPr>
                   <w:rFonts w:ascii="Cambria Math" w:hAnsi="Cambria Math"/>
                   <w:highlight w:val="yellow"/>
                 </w:rPr>
-                <m:t>5</m:t>
-              </m:r>
-              <m:r>
-                <w:rPr>
-                  <w:rFonts w:ascii="Cambria Math" w:hAnsi="Cambria Math"/>
-                  <w:highlight w:val="yellow"/>
-                </w:rPr>
                 <m:t>64</m:t>
               </m:r>
               <m:r>
@@ -1470,56 +1403,7 @@
                   <w:rFonts w:ascii="Cambria Math" w:eastAsiaTheme="minorEastAsia" w:hAnsi="Cambria Math"/>
                   <w:highlight w:val="yellow"/>
                 </w:rPr>
-                <m:t xml:space="preserve"> </m:t>
-              </m:r>
-              <m:r>
-                <w:rPr>
-                  <w:rFonts w:ascii="Cambria Math" w:eastAsiaTheme="minorEastAsia" w:hAnsi="Cambria Math"/>
-                  <w:highlight w:val="yellow"/>
-                </w:rPr>
-                <m:t>n</m:t>
-              </m:r>
-              <m:r>
-                <w:rPr>
-                  <w:rFonts w:ascii="Cambria Math" w:eastAsiaTheme="minorEastAsia" w:hAnsi="Cambria Math"/>
-                  <w:highlight w:val="yellow"/>
-                </w:rPr>
-                <m:t>H→</m:t>
-              </m:r>
-              <m:r>
-                <w:rPr>
-                  <w:rFonts w:ascii="Cambria Math" w:eastAsiaTheme="minorEastAsia" w:hAnsi="Cambria Math"/>
-                  <w:highlight w:val="yellow"/>
-                </w:rPr>
-                <m:t>5</m:t>
-              </m:r>
-              <m:r>
-                <w:rPr>
-                  <w:rFonts w:ascii="Cambria Math" w:hAnsi="Cambria Math"/>
-                  <w:highlight w:val="yellow"/>
-                </w:rPr>
-                <m:t>64</m:t>
-              </m:r>
-              <m:r>
-                <w:rPr>
-                  <w:rFonts w:ascii="Cambria Math" w:eastAsiaTheme="minorEastAsia" w:hAnsi="Cambria Math"/>
-                  <w:highlight w:val="yellow"/>
-                </w:rPr>
-                <m:t xml:space="preserve"> </m:t>
-              </m:r>
-              <m:r>
-                <w:rPr>
-                  <w:rFonts w:ascii="Cambria Math" w:eastAsiaTheme="minorEastAsia" w:hAnsi="Cambria Math"/>
-                  <w:highlight w:val="yellow"/>
-                </w:rPr>
-                <m:t>n</m:t>
-              </m:r>
-              <m:r>
-                <w:rPr>
-                  <w:rFonts w:ascii="Cambria Math" w:eastAsiaTheme="minorEastAsia" w:hAnsi="Cambria Math"/>
-                  <w:highlight w:val="yellow"/>
-                </w:rPr>
-                <m:t>H</m:t>
+                <m:t xml:space="preserve"> nH</m:t>
               </m:r>
             </m:oMath>
             <w:r>
@@ -1577,13 +1461,7 @@
                     <w:rPr>
                       <w:rFonts w:ascii="Cambria Math" w:hAnsi="Cambria Math"/>
                     </w:rPr>
-                    <m:t>(18-0.27)∙0.4</m:t>
-                  </m:r>
-                  <m:r>
-                    <w:rPr>
-                      <w:rFonts w:ascii="Cambria Math" w:hAnsi="Cambria Math"/>
-                    </w:rPr>
-                    <m:t>66</m:t>
+                    <m:t>(18-0.27)∙0.466</m:t>
                   </m:r>
                 </m:num>
                 <m:den>
@@ -1631,25 +1509,7 @@
                 <w:rPr>
                   <w:rFonts w:ascii="Cambria Math" w:hAnsi="Cambria Math"/>
                 </w:rPr>
-                <m:t>=1</m:t>
-              </m:r>
-              <m:r>
-                <w:rPr>
-                  <w:rFonts w:ascii="Cambria Math" w:hAnsi="Cambria Math"/>
-                </w:rPr>
-                <m:t>6</m:t>
-              </m:r>
-              <m:r>
-                <w:rPr>
-                  <w:rFonts w:ascii="Cambria Math" w:hAnsi="Cambria Math"/>
-                </w:rPr>
-                <m:t>.</m:t>
-              </m:r>
-              <m:r>
-                <w:rPr>
-                  <w:rFonts w:ascii="Cambria Math" w:hAnsi="Cambria Math"/>
-                </w:rPr>
-                <m:t>5</m:t>
+                <m:t>=16.5</m:t>
               </m:r>
               <m:r>
                 <w:rPr>
@@ -1912,13 +1772,7 @@
                     <w:rPr>
                       <w:rFonts w:ascii="Cambria Math" w:hAnsi="Cambria Math"/>
                     </w:rPr>
-                    <m:t>0.4</m:t>
-                  </m:r>
-                  <m:r>
-                    <w:rPr>
-                      <w:rFonts w:ascii="Cambria Math" w:hAnsi="Cambria Math"/>
-                    </w:rPr>
-                    <m:t>66</m:t>
+                    <m:t>0.466</m:t>
                   </m:r>
                 </m:num>
                 <m:den>
@@ -1958,13 +1812,7 @@
                     <w:rPr>
                       <w:rFonts w:ascii="Cambria Math" w:eastAsia="Calibri" w:hAnsi="Cambria Math" w:cs="Times New Roman"/>
                     </w:rPr>
-                    <m:t>∙</m:t>
-                  </m:r>
-                  <m:r>
-                    <w:rPr>
-                      <w:rFonts w:ascii="Cambria Math" w:eastAsia="Calibri" w:hAnsi="Cambria Math" w:cs="Times New Roman"/>
-                    </w:rPr>
-                    <m:t>4∙</m:t>
+                    <m:t>∙4∙</m:t>
                   </m:r>
                   <m:sSup>
                     <m:sSupPr>
@@ -1998,31 +1846,7 @@
                 <w:rPr>
                   <w:rFonts w:ascii="Cambria Math" w:eastAsia="Calibri" w:hAnsi="Cambria Math" w:cs="Times New Roman"/>
                 </w:rPr>
-                <m:t>=</m:t>
-              </m:r>
-              <m:r>
-                <w:rPr>
-                  <w:rFonts w:ascii="Cambria Math" w:eastAsia="Calibri" w:hAnsi="Cambria Math" w:cs="Times New Roman"/>
-                </w:rPr>
-                <m:t>2</m:t>
-              </m:r>
-              <m:r>
-                <w:rPr>
-                  <w:rFonts w:ascii="Cambria Math" w:eastAsia="Calibri" w:hAnsi="Cambria Math" w:cs="Times New Roman"/>
-                </w:rPr>
-                <m:t>.</m:t>
-              </m:r>
-              <m:r>
-                <w:rPr>
-                  <w:rFonts w:ascii="Cambria Math" w:eastAsia="Calibri" w:hAnsi="Cambria Math" w:cs="Times New Roman"/>
-                </w:rPr>
-                <m:t>066</m:t>
-              </m:r>
-              <m:r>
-                <w:rPr>
-                  <w:rFonts w:ascii="Cambria Math" w:eastAsia="Calibri" w:hAnsi="Cambria Math" w:cs="Times New Roman"/>
-                </w:rPr>
-                <m:t xml:space="preserve"> A</m:t>
+                <m:t>=2.066 A</m:t>
               </m:r>
             </m:oMath>
             <w:r>
@@ -2321,19 +2145,7 @@
                     <w:rPr>
                       <w:rFonts w:ascii="Cambria Math" w:eastAsia="Calibri" w:hAnsi="Cambria Math" w:cs="Times New Roman"/>
                     </w:rPr>
-                    <m:t>1-</m:t>
-                  </m:r>
-                  <m:r>
-                    <w:rPr>
-                      <w:rFonts w:ascii="Cambria Math" w:eastAsia="Calibri" w:hAnsi="Cambria Math" w:cs="Times New Roman"/>
-                    </w:rPr>
-                    <m:t>0.4</m:t>
-                  </m:r>
-                  <m:r>
-                    <w:rPr>
-                      <w:rFonts w:ascii="Cambria Math" w:eastAsia="Calibri" w:hAnsi="Cambria Math" w:cs="Times New Roman"/>
-                    </w:rPr>
-                    <m:t>66</m:t>
+                    <m:t>1-0.466</m:t>
                   </m:r>
                 </m:e>
               </m:d>
@@ -2341,19 +2153,7 @@
                 <w:rPr>
                   <w:rFonts w:ascii="Cambria Math" w:eastAsia="Calibri" w:hAnsi="Cambria Math" w:cs="Times New Roman"/>
                 </w:rPr>
-                <m:t>=</m:t>
-              </m:r>
-              <m:r>
-                <w:rPr>
-                  <w:rFonts w:ascii="Cambria Math" w:eastAsia="Calibri" w:hAnsi="Cambria Math" w:cs="Times New Roman"/>
-                </w:rPr>
-                <m:t>2.652</m:t>
-              </m:r>
-              <m:r>
-                <w:rPr>
-                  <w:rFonts w:ascii="Cambria Math" w:eastAsia="Calibri" w:hAnsi="Cambria Math" w:cs="Times New Roman"/>
-                </w:rPr>
-                <m:t xml:space="preserve"> A</m:t>
+                <m:t>=2.652 A</m:t>
               </m:r>
             </m:oMath>
             <w:r>
@@ -2633,19 +2433,7 @@
                 <w:rPr>
                   <w:rFonts w:ascii="Cambria Math" w:eastAsia="Calibri" w:hAnsi="Cambria Math" w:cs="Times New Roman"/>
                 </w:rPr>
-                <m:t>&gt;</m:t>
-              </m:r>
-              <m:r>
-                <w:rPr>
-                  <w:rFonts w:ascii="Cambria Math" w:eastAsia="Calibri" w:hAnsi="Cambria Math" w:cs="Times New Roman"/>
-                </w:rPr>
-                <m:t>18</m:t>
-              </m:r>
-              <m:r>
-                <w:rPr>
-                  <w:rFonts w:ascii="Cambria Math" w:eastAsia="Calibri" w:hAnsi="Cambria Math" w:cs="Times New Roman"/>
-                </w:rPr>
-                <m:t>+</m:t>
+                <m:t>&gt;18+</m:t>
               </m:r>
               <m:d>
                 <m:dPr>
@@ -2709,19 +2497,7 @@
                 <w:rPr>
                   <w:rFonts w:ascii="Cambria Math" w:eastAsiaTheme="minorEastAsia" w:hAnsi="Cambria Math"/>
                 </w:rPr>
-                <m:t>33</m:t>
-              </m:r>
-              <m:r>
-                <w:rPr>
-                  <w:rFonts w:ascii="Cambria Math" w:eastAsiaTheme="minorEastAsia" w:hAnsi="Cambria Math"/>
-                </w:rPr>
-                <m:t xml:space="preserve"> </m:t>
-              </m:r>
-              <m:r>
-                <w:rPr>
-                  <w:rFonts w:ascii="Cambria Math" w:eastAsiaTheme="minorEastAsia" w:hAnsi="Cambria Math"/>
-                </w:rPr>
-                <m:t>V</m:t>
+                <m:t>33 V</m:t>
               </m:r>
             </m:oMath>
             <w:r>
@@ -2739,7 +2515,6 @@
                     <w:rPr>
                       <w:rFonts w:ascii="Cambria Math" w:eastAsia="Calibri" w:hAnsi="Cambria Math" w:cs="Times New Roman"/>
                       <w:i/>
-                      <w:highlight w:val="yellow"/>
                     </w:rPr>
                   </m:ctrlPr>
                 </m:sSubPr>
@@ -2747,7 +2522,6 @@
                   <m:r>
                     <w:rPr>
                       <w:rFonts w:ascii="Cambria Math" w:eastAsia="Calibri" w:hAnsi="Cambria Math" w:cs="Times New Roman"/>
-                      <w:highlight w:val="yellow"/>
                     </w:rPr>
                     <m:t>I</m:t>
                   </m:r>
@@ -2756,7 +2530,6 @@
                   <m:r>
                     <w:rPr>
                       <w:rFonts w:ascii="Cambria Math" w:eastAsia="Calibri" w:hAnsi="Cambria Math" w:cs="Times New Roman"/>
-                      <w:highlight w:val="yellow"/>
                     </w:rPr>
                     <m:t>AVG</m:t>
                   </m:r>
@@ -2765,45 +2538,20 @@
               <m:r>
                 <w:rPr>
                   <w:rFonts w:ascii="Cambria Math" w:eastAsia="Calibri" w:hAnsi="Cambria Math" w:cs="Times New Roman"/>
-                  <w:highlight w:val="yellow"/>
                 </w:rPr>
                 <m:t>&gt;</m:t>
               </m:r>
-              <m:sSub>
-                <m:sSubPr>
-                  <m:ctrlPr>
-                    <w:rPr>
-                      <w:rFonts w:ascii="Cambria Math" w:eastAsia="Calibri" w:hAnsi="Cambria Math" w:cs="Times New Roman"/>
-                      <w:i/>
-                      <w:highlight w:val="yellow"/>
-                    </w:rPr>
-                  </m:ctrlPr>
-                </m:sSubPr>
-                <m:e>
-                  <m:r>
-                    <w:rPr>
-                      <w:rFonts w:ascii="Cambria Math" w:eastAsia="Calibri" w:hAnsi="Cambria Math" w:cs="Times New Roman"/>
-                      <w:highlight w:val="yellow"/>
-                    </w:rPr>
-                    <m:t>I</m:t>
-                  </m:r>
-                </m:e>
-                <m:sub>
-                  <m:r>
-                    <w:rPr>
-                      <w:rFonts w:ascii="Cambria Math" w:eastAsia="Calibri" w:hAnsi="Cambria Math" w:cs="Times New Roman"/>
-                      <w:highlight w:val="yellow"/>
-                    </w:rPr>
-                    <m:t>OUT</m:t>
-                  </m:r>
-                </m:sub>
-              </m:sSub>
               <m:r>
                 <w:rPr>
                   <w:rFonts w:ascii="Cambria Math" w:eastAsia="Calibri" w:hAnsi="Cambria Math" w:cs="Times New Roman"/>
-                  <w:highlight w:val="yellow"/>
-                </w:rPr>
-                <m:t>→???</m:t>
+                </w:rPr>
+                <m:t>1</m:t>
+              </m:r>
+              <m:r>
+                <w:rPr>
+                  <w:rFonts w:ascii="Cambria Math" w:eastAsia="Calibri" w:hAnsi="Cambria Math" w:cs="Times New Roman"/>
+                </w:rPr>
+                <m:t>vA</m:t>
               </m:r>
             </m:oMath>
             <w:r>
@@ -3329,13 +3077,7 @@
                     <w:rPr>
                       <w:rFonts w:ascii="Cambria Math" w:eastAsia="Calibri" w:hAnsi="Cambria Math" w:cs="Times New Roman"/>
                     </w:rPr>
-                    <m:t>∙5</m:t>
-                  </m:r>
-                  <m:r>
-                    <w:rPr>
-                      <w:rFonts w:ascii="Cambria Math" w:eastAsia="Calibri" w:hAnsi="Cambria Math" w:cs="Times New Roman"/>
-                    </w:rPr>
-                    <m:t>∙</m:t>
+                    <m:t>∙5∙</m:t>
                   </m:r>
                   <m:sSup>
                     <m:sSupPr>
@@ -3578,19 +3320,7 @@
                 <w:rPr>
                   <w:rFonts w:ascii="Cambria Math" w:eastAsiaTheme="minorEastAsia" w:hAnsi="Cambria Math"/>
                 </w:rPr>
-                <m:t>=</m:t>
-              </m:r>
-              <m:r>
-                <w:rPr>
-                  <w:rFonts w:ascii="Cambria Math" w:eastAsiaTheme="minorEastAsia" w:hAnsi="Cambria Math"/>
-                </w:rPr>
-                <m:t>3.443</m:t>
-              </m:r>
-              <m:r>
-                <w:rPr>
-                  <w:rFonts w:ascii="Cambria Math" w:eastAsiaTheme="minorEastAsia" w:hAnsi="Cambria Math"/>
-                </w:rPr>
-                <m:t xml:space="preserve"> </m:t>
+                <m:t xml:space="preserve">=3.443 </m:t>
               </m:r>
               <m:r>
                 <w:rPr>
@@ -3959,13 +3689,7 @@
                     <w:rPr>
                       <w:rFonts w:ascii="Cambria Math" w:eastAsia="Calibri" w:hAnsi="Cambria Math" w:cs="Times New Roman"/>
                     </w:rPr>
-                    <m:t>40</m:t>
-                  </m:r>
-                  <m:r>
-                    <w:rPr>
-                      <w:rFonts w:ascii="Cambria Math" w:eastAsia="Calibri" w:hAnsi="Cambria Math" w:cs="Times New Roman"/>
-                    </w:rPr>
-                    <m:t>∙</m:t>
+                    <m:t>40∙</m:t>
                   </m:r>
                   <m:sSub>
                     <m:sSubPr>
@@ -3997,13 +3721,7 @@
                     <w:rPr>
                       <w:rFonts w:ascii="Cambria Math" w:eastAsia="Calibri" w:hAnsi="Cambria Math" w:cs="Times New Roman"/>
                     </w:rPr>
-                    <m:t>∙</m:t>
-                  </m:r>
-                  <m:r>
-                    <w:rPr>
-                      <w:rFonts w:ascii="Cambria Math" w:eastAsia="Calibri" w:hAnsi="Cambria Math" w:cs="Times New Roman"/>
-                    </w:rPr>
-                    <m:t>5∙</m:t>
+                    <m:t>∙5∙</m:t>
                   </m:r>
                   <m:sSup>
                     <m:sSupPr>
@@ -4204,13 +3922,7 @@
                     <w:rPr>
                       <w:rFonts w:ascii="Cambria Math" w:eastAsia="Calibri" w:hAnsi="Cambria Math" w:cs="Times New Roman"/>
                     </w:rPr>
-                    <m:t>∙</m:t>
-                  </m:r>
-                  <m:r>
-                    <w:rPr>
-                      <w:rFonts w:ascii="Cambria Math" w:eastAsia="Calibri" w:hAnsi="Cambria Math" w:cs="Times New Roman"/>
-                    </w:rPr>
-                    <m:t>18</m:t>
+                    <m:t>∙18</m:t>
                   </m:r>
                 </m:den>
               </m:f>
@@ -4318,13 +4030,7 @@
                     <w:rPr>
                       <w:rFonts w:ascii="Cambria Math" w:eastAsia="Calibri" w:hAnsi="Cambria Math" w:cs="Times New Roman"/>
                     </w:rPr>
-                    <m:t>∙</m:t>
-                  </m:r>
-                  <m:r>
-                    <w:rPr>
-                      <w:rFonts w:ascii="Cambria Math" w:eastAsia="Calibri" w:hAnsi="Cambria Math" w:cs="Times New Roman"/>
-                    </w:rPr>
-                    <m:t>18</m:t>
+                    <m:t>∙18</m:t>
                   </m:r>
                 </m:den>
               </m:f>
@@ -4332,31 +4038,7 @@
                 <w:rPr>
                   <w:rFonts w:ascii="Cambria Math" w:eastAsia="Calibri" w:hAnsi="Cambria Math" w:cs="Times New Roman"/>
                 </w:rPr>
-                <m:t>=</m:t>
-              </m:r>
-              <m:r>
-                <w:rPr>
-                  <w:rFonts w:ascii="Cambria Math" w:eastAsia="Calibri" w:hAnsi="Cambria Math" w:cs="Times New Roman"/>
-                </w:rPr>
-                <m:t>3.6</m:t>
-              </m:r>
-              <m:r>
-                <w:rPr>
-                  <w:rFonts w:ascii="Cambria Math" w:eastAsia="Calibri" w:hAnsi="Cambria Math" w:cs="Times New Roman"/>
-                </w:rPr>
-                <m:t>46</m:t>
-              </m:r>
-              <m:r>
-                <w:rPr>
-                  <w:rFonts w:ascii="Cambria Math" w:eastAsia="Calibri" w:hAnsi="Cambria Math" w:cs="Times New Roman"/>
-                </w:rPr>
-                <m:t xml:space="preserve"> </m:t>
-              </m:r>
-              <m:r>
-                <w:rPr>
-                  <w:rFonts w:ascii="Cambria Math" w:eastAsia="Calibri" w:hAnsi="Cambria Math" w:cs="Times New Roman"/>
-                </w:rPr>
-                <m:t>μF</m:t>
+                <m:t>=3.646 μF</m:t>
               </m:r>
             </m:oMath>
             <w:r>
@@ -4658,13 +4340,7 @@
                         <w:rPr>
                           <w:rFonts w:ascii="Cambria Math" w:eastAsia="Calibri" w:hAnsi="Cambria Math" w:cs="Times New Roman"/>
                         </w:rPr>
-                        <m:t>-</m:t>
-                      </m:r>
-                      <m:r>
-                        <w:rPr>
-                          <w:rFonts w:ascii="Cambria Math" w:eastAsia="Calibri" w:hAnsi="Cambria Math" w:cs="Times New Roman"/>
-                        </w:rPr>
-                        <m:t>6</m:t>
+                        <m:t>-6</m:t>
                       </m:r>
                     </m:sup>
                   </m:sSup>
@@ -4674,49 +4350,7 @@
                 <w:rPr>
                   <w:rFonts w:ascii="Cambria Math" w:eastAsiaTheme="minorEastAsia" w:hAnsi="Cambria Math"/>
                 </w:rPr>
-                <m:t>=</m:t>
-              </m:r>
-              <m:r>
-                <w:rPr>
-                  <w:rFonts w:ascii="Cambria Math" w:eastAsiaTheme="minorEastAsia" w:hAnsi="Cambria Math"/>
-                </w:rPr>
-                <m:t>180</m:t>
-              </m:r>
-              <m:r>
-                <w:rPr>
-                  <w:rFonts w:ascii="Cambria Math" w:eastAsiaTheme="minorEastAsia" w:hAnsi="Cambria Math"/>
-                </w:rPr>
-                <m:t>.180</m:t>
-              </m:r>
-              <m:r>
-                <w:rPr>
-                  <w:rFonts w:ascii="Cambria Math" w:eastAsiaTheme="minorEastAsia" w:hAnsi="Cambria Math"/>
-                </w:rPr>
-                <m:t xml:space="preserve"> </m:t>
-              </m:r>
-              <m:r>
-                <w:rPr>
-                  <w:rFonts w:ascii="Cambria Math" w:eastAsiaTheme="minorEastAsia" w:hAnsi="Cambria Math"/>
-                </w:rPr>
-                <m:t>k</m:t>
-              </m:r>
-              <m:r>
-                <w:rPr>
-                  <w:rFonts w:ascii="Cambria Math" w:eastAsiaTheme="minorEastAsia" w:hAnsi="Cambria Math"/>
-                </w:rPr>
-                <m:t>Ω</m:t>
-              </m:r>
-              <m:r>
-                <w:rPr>
-                  <w:rFonts w:ascii="Cambria Math" w:eastAsiaTheme="minorEastAsia" w:hAnsi="Cambria Math"/>
-                </w:rPr>
-                <m:t>→</m:t>
-              </m:r>
-              <m:r>
-                <w:rPr>
-                  <w:rFonts w:ascii="Cambria Math" w:eastAsiaTheme="minorEastAsia" w:hAnsi="Cambria Math"/>
-                </w:rPr>
-                <m:t>180 kΩ</m:t>
+                <m:t>=180.180 kΩ→180 kΩ</m:t>
               </m:r>
             </m:oMath>
             <w:r>
@@ -4860,13 +4494,7 @@
                 <w:rPr>
                   <w:rFonts w:ascii="Cambria Math" w:eastAsia="Calibri" w:hAnsi="Cambria Math" w:cs="Times New Roman"/>
                 </w:rPr>
-                <m:t>-1</m:t>
-              </m:r>
-              <m:r>
-                <w:rPr>
-                  <w:rFonts w:ascii="Cambria Math" w:eastAsia="Calibri" w:hAnsi="Cambria Math" w:cs="Times New Roman"/>
-                </w:rPr>
-                <m:t>;</m:t>
+                <m:t>-1;</m:t>
               </m:r>
               <m:sSub>
                 <m:sSubPr>
@@ -5009,67 +4637,13 @@
                 <w:rPr>
                   <w:rFonts w:ascii="Cambria Math" w:eastAsia="Calibri" w:hAnsi="Cambria Math" w:cs="Times New Roman"/>
                 </w:rPr>
-                <m:t>-1</m:t>
-              </m:r>
-              <m:r>
-                <w:rPr>
-                  <w:rFonts w:ascii="Cambria Math" w:eastAsia="Calibri" w:hAnsi="Cambria Math" w:cs="Times New Roman"/>
-                </w:rPr>
-                <m:t>=</m:t>
-              </m:r>
-              <m:r>
-                <w:rPr>
-                  <w:rFonts w:ascii="Cambria Math" w:eastAsia="Calibri" w:hAnsi="Cambria Math" w:cs="Times New Roman"/>
-                </w:rPr>
-                <m:t>8</m:t>
-              </m:r>
-              <m:r>
-                <w:rPr>
-                  <w:rFonts w:ascii="Cambria Math" w:eastAsia="Calibri" w:hAnsi="Cambria Math" w:cs="Times New Roman"/>
-                </w:rPr>
-                <m:t>6</m:t>
-              </m:r>
-              <m:r>
-                <w:rPr>
-                  <w:rFonts w:ascii="Cambria Math" w:eastAsia="Calibri" w:hAnsi="Cambria Math" w:cs="Times New Roman"/>
-                </w:rPr>
-                <m:t>.</m:t>
-              </m:r>
-              <m:r>
-                <w:rPr>
-                  <w:rFonts w:ascii="Cambria Math" w:eastAsia="Calibri" w:hAnsi="Cambria Math" w:cs="Times New Roman"/>
-                </w:rPr>
-                <m:t>6</m:t>
-              </m:r>
-              <m:r>
-                <w:rPr>
-                  <w:rFonts w:ascii="Cambria Math" w:eastAsia="Calibri" w:hAnsi="Cambria Math" w:cs="Times New Roman"/>
-                </w:rPr>
-                <m:t xml:space="preserve"> </m:t>
+                <m:t xml:space="preserve">-1=86.6 </m:t>
               </m:r>
               <m:r>
                 <w:rPr>
                   <w:rFonts w:ascii="Cambria Math" w:eastAsiaTheme="minorEastAsia" w:hAnsi="Cambria Math"/>
                 </w:rPr>
-                <m:t>kΩ</m:t>
-              </m:r>
-              <m:r>
-                <w:rPr>
-                  <w:rFonts w:ascii="Cambria Math" w:eastAsiaTheme="minorEastAsia" w:hAnsi="Cambria Math"/>
-                </w:rPr>
-                <m:t>→8</m:t>
-              </m:r>
-              <m:r>
-                <w:rPr>
-                  <w:rFonts w:ascii="Cambria Math" w:eastAsiaTheme="minorEastAsia" w:hAnsi="Cambria Math"/>
-                </w:rPr>
-                <m:t>2</m:t>
-              </m:r>
-              <m:r>
-                <w:rPr>
-                  <w:rFonts w:ascii="Cambria Math" w:eastAsiaTheme="minorEastAsia" w:hAnsi="Cambria Math"/>
-                </w:rPr>
-                <m:t xml:space="preserve"> kΩ</m:t>
+                <m:t>kΩ→82 kΩ</m:t>
               </m:r>
             </m:oMath>
             <w:r>

</xml_diff>